<commit_message>
New translations [template] affiliate email - invite to seminar .docx (Indonesian)
</commit_message>
<xml_diff>
--- a/public/email/crowdin/translations/id/[TEMPLATE] Affiliate email - invite to seminar .docx
+++ b/public/email/crowdin/translations/id/[TEMPLATE] Affiliate email - invite to seminar .docx
@@ -114,7 +114,7 @@
         <w:pStyle w:val="P68B1DB1-Normal2"/>
       </w:pPr>
       <w:r>
-        <w:t>English</w:t>
+        <w:t>Inggris</w:t>
       </w:r>
     </w:p>
     <w:p/>
@@ -562,7 +562,7 @@
         <w:t>[DATE]</w:t>
       </w:r>
       <w:r>
-        <w:t xml:space="preserve">. Please note that attendance is confirmed on a first come, first served basis. We look forward to seeing you there!</w:t>
+        <w:t xml:space="preserve">. Please note that attendance is confirmed on a first come, first served basis. Kami sangat berharap bisa bertemu Anda di sana!</w:t>
         <w:br w:type="textWrapping"/>
       </w:r>
     </w:p>

</xml_diff>